<commit_message>
Tiny tweak to the proposal
</commit_message>
<xml_diff>
--- a/doc/Proposal.docx
+++ b/doc/Proposal.docx
@@ -654,25 +654,25 @@
           <w:szCs w:val="24"/>
           <w:lang w:val="en-AU" w:eastAsia="ja-JP"/>
         </w:rPr>
+        <w:t xml:space="preserve"> How will the system respond to only half the crossing being shown? (occlusions)</w:t>
+      </w:r>
+    </w:p>
+    <w:p>
+      <w:pPr>
+        <w:pStyle w:val="Heading4"/>
+        <w:rPr>
+          <w:sz w:val="24"/>
+          <w:szCs w:val="24"/>
+          <w:lang w:val="en-AU" w:eastAsia="ja-JP"/>
+        </w:rPr>
+      </w:pPr>
+      <w:r>
+        <w:rPr>
+          <w:sz w:val="24"/>
+          <w:szCs w:val="24"/>
+          <w:lang w:val="en-AU" w:eastAsia="ja-JP"/>
+        </w:rPr>
         <w:lastRenderedPageBreak/>
-        <w:t xml:space="preserve"> How will the system respond to only half the crossing being shown? (occlusions)</w:t>
-      </w:r>
-    </w:p>
-    <w:p>
-      <w:pPr>
-        <w:pStyle w:val="Heading4"/>
-        <w:rPr>
-          <w:sz w:val="24"/>
-          <w:szCs w:val="24"/>
-          <w:lang w:val="en-AU" w:eastAsia="ja-JP"/>
-        </w:rPr>
-      </w:pPr>
-      <w:r>
-        <w:rPr>
-          <w:sz w:val="24"/>
-          <w:szCs w:val="24"/>
-          <w:lang w:val="en-AU" w:eastAsia="ja-JP"/>
-        </w:rPr>
         <w:t>What is an appropriate and accurate way of representing the user position with regards to the proposed centre point pixel approach?</w:t>
       </w:r>
     </w:p>
@@ -1042,7 +1042,7 @@
           <w:sz w:val="24"/>
           <w:szCs w:val="24"/>
         </w:rPr>
-        <w:t>Experimenting with optimal parameters for the Hough Transform and Canny Edge Detection. Also testing robustness to old, worn Zebra crossings.</w:t>
+        <w:t>Experimenting with optimal parameters for the Hough Transform. Also testing robustness to old, worn Zebra crossings.</w:t>
       </w:r>
     </w:p>
     <w:p>
@@ -1532,6 +1532,7 @@
         <w:strike w:val="0"/>
         <w:dstrike w:val="0"/>
         <w:vanish w:val="0"/>
+        <w:color w:val="000000"/>
         <w:sz w:val="16"/>
         <w:szCs w:val="16"/>
         <w:vertAlign w:val="superscript"/>
@@ -1543,11 +1544,6 @@
           <w14:prstDash w14:val="solid"/>
           <w14:bevel/>
         </w14:textOutline>
-        <w14:textFill>
-          <w14:solidFill>
-            <w14:srgbClr w14:val="000000"/>
-          </w14:solidFill>
-        </w14:textFill>
       </w:rPr>
     </w:lvl>
     <w:lvl w:ilvl="1" w:tplc="04090019">
@@ -3163,14 +3159,15 @@
   </w:style>
   <w:style w:type="character" w:default="1" w:styleId="DefaultParagraphFont">
     <w:name w:val="Default Paragraph Font"/>
-    <w:uiPriority w:val="99"/>
+    <w:uiPriority w:val="1"/>
+    <w:semiHidden/>
+    <w:unhideWhenUsed/>
   </w:style>
   <w:style w:type="table" w:default="1" w:styleId="TableNormal">
     <w:name w:val="Normal Table"/>
     <w:uiPriority w:val="99"/>
     <w:semiHidden/>
     <w:unhideWhenUsed/>
-    <w:qFormat/>
     <w:tblPr>
       <w:tblInd w:w="0" w:type="dxa"/>
       <w:tblCellMar>

</xml_diff>